<commit_message>
Add: Gantt & Evidencias
Se completa el archivo de evidencias y se crea carta Gantt completa
</commit_message>
<xml_diff>
--- a/Fase 1/Evidencias Grupales/1.5_GuiaEstudiante_Fase 1_Definicion Proyecto APT (Español).docx
+++ b/Fase 1/Evidencias Grupales/1.5_GuiaEstudiante_Fase 1_Definicion Proyecto APT (Español).docx
@@ -5435,7 +5435,18 @@
                 <w:szCs w:val="20"/>
                 <w:lang w:val="en-US" w:eastAsia="es-CL"/>
               </w:rPr>
-              <w:t>5 semanas</w:t>
+              <w:t xml:space="preserve">5 </w:t>
+            </w:r>
+            <w:r>
+              <w:rPr>
+                <w:rFonts w:ascii="Calibri" w:hAnsi="Calibri" w:cs="Arial"/>
+                <w:i/>
+                <w:color w:val="548DD4"/>
+                <w:sz w:val="18"/>
+                <w:szCs w:val="20"/>
+                <w:lang w:val="en-US" w:eastAsia="es-CL"/>
+              </w:rPr>
+              <w:t>Semanas</w:t>
             </w:r>
           </w:p>
         </w:tc>
@@ -6048,1593 +6059,17 @@
       </w:pPr>
     </w:p>
     <w:p>
-      <w:pPr>
-        <w:spacing w:after="0" w:line="360" w:lineRule="auto"/>
-        <w:jc w:val="both"/>
-        <w:rPr>
-          <w:b/>
-          <w:sz w:val="24"/>
-          <w:szCs w:val="24"/>
-        </w:rPr>
-      </w:pPr>
+      <w:hyperlink r:id="rId10" w:history="1">
+        <w:r>
+          <w:rPr>
+            <w:rStyle w:val="Hipervnculo"/>
+          </w:rPr>
+          <w:t>CartaGantt.xlsx</w:t>
+        </w:r>
+      </w:hyperlink>
     </w:p>
-    <w:tbl>
-      <w:tblPr>
-        <w:tblStyle w:val="Tablaconcuadrcula"/>
-        <w:tblW w:w="10802" w:type="dxa"/>
-        <w:tblInd w:w="-1160" w:type="dxa"/>
-        <w:tblBorders>
-          <w:top w:val="single" w:sz="4" w:space="0" w:color="BFBFBF" w:themeColor="background1" w:themeShade="BF"/>
-          <w:left w:val="single" w:sz="4" w:space="0" w:color="BFBFBF" w:themeColor="background1" w:themeShade="BF"/>
-          <w:bottom w:val="single" w:sz="4" w:space="0" w:color="BFBFBF" w:themeColor="background1" w:themeShade="BF"/>
-          <w:right w:val="single" w:sz="4" w:space="0" w:color="BFBFBF" w:themeColor="background1" w:themeShade="BF"/>
-          <w:insideH w:val="single" w:sz="4" w:space="0" w:color="BFBFBF" w:themeColor="background1" w:themeShade="BF"/>
-          <w:insideV w:val="single" w:sz="4" w:space="0" w:color="BFBFBF" w:themeColor="background1" w:themeShade="BF"/>
-        </w:tblBorders>
-        <w:tblLook w:val="04A0" w:firstRow="1" w:lastRow="0" w:firstColumn="1" w:lastColumn="0" w:noHBand="0" w:noVBand="1"/>
-      </w:tblPr>
-      <w:tblGrid>
-        <w:gridCol w:w="1351"/>
-        <w:gridCol w:w="536"/>
-        <w:gridCol w:w="522"/>
-        <w:gridCol w:w="523"/>
-        <w:gridCol w:w="526"/>
-        <w:gridCol w:w="523"/>
-        <w:gridCol w:w="523"/>
-        <w:gridCol w:w="523"/>
-        <w:gridCol w:w="523"/>
-        <w:gridCol w:w="523"/>
-        <w:gridCol w:w="523"/>
-        <w:gridCol w:w="523"/>
-        <w:gridCol w:w="523"/>
-        <w:gridCol w:w="525"/>
-        <w:gridCol w:w="525"/>
-        <w:gridCol w:w="525"/>
-        <w:gridCol w:w="7"/>
-        <w:gridCol w:w="518"/>
-        <w:gridCol w:w="525"/>
-        <w:gridCol w:w="525"/>
-        <w:gridCol w:w="10"/>
-      </w:tblGrid>
-      <w:tr>
-        <w:trPr>
-          <w:trHeight w:val="294"/>
-        </w:trPr>
-        <w:tc>
-          <w:tcPr>
-            <w:tcW w:w="1351" w:type="dxa"/>
-            <w:vMerge w:val="restart"/>
-            <w:hideMark/>
-          </w:tcPr>
-          <w:p>
-            <w:pPr>
-              <w:spacing w:line="360" w:lineRule="auto"/>
-              <w:jc w:val="both"/>
-              <w:rPr>
-                <w:b/>
-                <w:sz w:val="16"/>
-                <w:szCs w:val="16"/>
-              </w:rPr>
-            </w:pPr>
-            <w:r>
-              <w:rPr>
-                <w:b/>
-                <w:sz w:val="16"/>
-                <w:szCs w:val="16"/>
-              </w:rPr>
-              <w:t>Actividad</w:t>
-            </w:r>
-          </w:p>
-        </w:tc>
-        <w:tc>
-          <w:tcPr>
-            <w:tcW w:w="2107" w:type="dxa"/>
-            <w:gridSpan w:val="4"/>
-            <w:shd w:val="clear" w:color="auto" w:fill="E2EFD9" w:themeFill="accent6" w:themeFillTint="33"/>
-            <w:hideMark/>
-          </w:tcPr>
-          <w:p>
-            <w:pPr>
-              <w:spacing w:line="360" w:lineRule="auto"/>
-              <w:jc w:val="center"/>
-              <w:rPr>
-                <w:b/>
-                <w:sz w:val="16"/>
-                <w:szCs w:val="16"/>
-              </w:rPr>
-            </w:pPr>
-            <w:r>
-              <w:rPr>
-                <w:b/>
-                <w:sz w:val="16"/>
-                <w:szCs w:val="16"/>
-              </w:rPr>
-              <w:t>Fase 1</w:t>
-            </w:r>
-          </w:p>
-        </w:tc>
-        <w:tc>
-          <w:tcPr>
-            <w:tcW w:w="5766" w:type="dxa"/>
-            <w:gridSpan w:val="12"/>
-            <w:shd w:val="clear" w:color="auto" w:fill="FFF2CC" w:themeFill="accent4" w:themeFillTint="33"/>
-            <w:hideMark/>
-          </w:tcPr>
-          <w:p>
-            <w:pPr>
-              <w:spacing w:line="360" w:lineRule="auto"/>
-              <w:jc w:val="center"/>
-              <w:rPr>
-                <w:b/>
-                <w:sz w:val="16"/>
-                <w:szCs w:val="16"/>
-              </w:rPr>
-            </w:pPr>
-            <w:r>
-              <w:rPr>
-                <w:b/>
-                <w:sz w:val="16"/>
-                <w:szCs w:val="16"/>
-              </w:rPr>
-              <w:t>Fase 2</w:t>
-            </w:r>
-          </w:p>
-        </w:tc>
-        <w:tc>
-          <w:tcPr>
-            <w:tcW w:w="1578" w:type="dxa"/>
-            <w:gridSpan w:val="4"/>
-            <w:shd w:val="clear" w:color="auto" w:fill="FBE4D5" w:themeFill="accent2" w:themeFillTint="33"/>
-            <w:hideMark/>
-          </w:tcPr>
-          <w:p>
-            <w:pPr>
-              <w:spacing w:line="360" w:lineRule="auto"/>
-              <w:jc w:val="center"/>
-              <w:rPr>
-                <w:b/>
-                <w:sz w:val="16"/>
-                <w:szCs w:val="16"/>
-              </w:rPr>
-            </w:pPr>
-            <w:r>
-              <w:rPr>
-                <w:b/>
-                <w:sz w:val="16"/>
-                <w:szCs w:val="16"/>
-              </w:rPr>
-              <w:t>Fase 3</w:t>
-            </w:r>
-          </w:p>
-        </w:tc>
-      </w:tr>
-      <w:tr>
-        <w:trPr>
-          <w:gridAfter w:val="1"/>
-          <w:wAfter w:w="10" w:type="dxa"/>
-          <w:trHeight w:val="303"/>
-        </w:trPr>
-        <w:tc>
-          <w:tcPr>
-            <w:tcW w:w="0" w:type="auto"/>
-            <w:vMerge/>
-            <w:vAlign w:val="center"/>
-            <w:hideMark/>
-          </w:tcPr>
-          <w:p>
-            <w:pPr>
-              <w:rPr>
-                <w:b/>
-                <w:sz w:val="16"/>
-                <w:szCs w:val="16"/>
-              </w:rPr>
-            </w:pPr>
-          </w:p>
-        </w:tc>
-        <w:tc>
-          <w:tcPr>
-            <w:tcW w:w="536" w:type="dxa"/>
-            <w:hideMark/>
-          </w:tcPr>
-          <w:p>
-            <w:pPr>
-              <w:spacing w:line="360" w:lineRule="auto"/>
-              <w:jc w:val="center"/>
-              <w:rPr>
-                <w:b/>
-                <w:sz w:val="16"/>
-                <w:szCs w:val="16"/>
-              </w:rPr>
-            </w:pPr>
-            <w:r>
-              <w:rPr>
-                <w:b/>
-                <w:sz w:val="16"/>
-                <w:szCs w:val="16"/>
-              </w:rPr>
-              <w:t>S 1</w:t>
-            </w:r>
-          </w:p>
-        </w:tc>
-        <w:tc>
-          <w:tcPr>
-            <w:tcW w:w="522" w:type="dxa"/>
-            <w:hideMark/>
-          </w:tcPr>
-          <w:p>
-            <w:pPr>
-              <w:spacing w:line="360" w:lineRule="auto"/>
-              <w:jc w:val="center"/>
-              <w:rPr>
-                <w:b/>
-                <w:sz w:val="16"/>
-                <w:szCs w:val="16"/>
-              </w:rPr>
-            </w:pPr>
-            <w:r>
-              <w:rPr>
-                <w:b/>
-                <w:sz w:val="16"/>
-                <w:szCs w:val="16"/>
-              </w:rPr>
-              <w:t>S 2</w:t>
-            </w:r>
-          </w:p>
-        </w:tc>
-        <w:tc>
-          <w:tcPr>
-            <w:tcW w:w="523" w:type="dxa"/>
-            <w:hideMark/>
-          </w:tcPr>
-          <w:p>
-            <w:pPr>
-              <w:spacing w:line="360" w:lineRule="auto"/>
-              <w:jc w:val="center"/>
-              <w:rPr>
-                <w:b/>
-                <w:sz w:val="16"/>
-                <w:szCs w:val="16"/>
-              </w:rPr>
-            </w:pPr>
-            <w:r>
-              <w:rPr>
-                <w:b/>
-                <w:sz w:val="16"/>
-                <w:szCs w:val="16"/>
-              </w:rPr>
-              <w:t>S 3</w:t>
-            </w:r>
-          </w:p>
-        </w:tc>
-        <w:tc>
-          <w:tcPr>
-            <w:tcW w:w="526" w:type="dxa"/>
-            <w:hideMark/>
-          </w:tcPr>
-          <w:p>
-            <w:pPr>
-              <w:spacing w:line="360" w:lineRule="auto"/>
-              <w:jc w:val="center"/>
-              <w:rPr>
-                <w:b/>
-                <w:sz w:val="16"/>
-                <w:szCs w:val="16"/>
-              </w:rPr>
-            </w:pPr>
-            <w:r>
-              <w:rPr>
-                <w:b/>
-                <w:sz w:val="16"/>
-                <w:szCs w:val="16"/>
-              </w:rPr>
-              <w:t>S 4</w:t>
-            </w:r>
-          </w:p>
-        </w:tc>
-        <w:tc>
-          <w:tcPr>
-            <w:tcW w:w="523" w:type="dxa"/>
-            <w:hideMark/>
-          </w:tcPr>
-          <w:p>
-            <w:pPr>
-              <w:spacing w:line="360" w:lineRule="auto"/>
-              <w:jc w:val="center"/>
-              <w:rPr>
-                <w:b/>
-                <w:sz w:val="16"/>
-                <w:szCs w:val="16"/>
-              </w:rPr>
-            </w:pPr>
-            <w:r>
-              <w:rPr>
-                <w:b/>
-                <w:sz w:val="16"/>
-                <w:szCs w:val="16"/>
-              </w:rPr>
-              <w:t>S 5</w:t>
-            </w:r>
-          </w:p>
-        </w:tc>
-        <w:tc>
-          <w:tcPr>
-            <w:tcW w:w="523" w:type="dxa"/>
-            <w:hideMark/>
-          </w:tcPr>
-          <w:p>
-            <w:pPr>
-              <w:spacing w:line="360" w:lineRule="auto"/>
-              <w:jc w:val="center"/>
-              <w:rPr>
-                <w:b/>
-                <w:sz w:val="16"/>
-                <w:szCs w:val="16"/>
-              </w:rPr>
-            </w:pPr>
-            <w:r>
-              <w:rPr>
-                <w:b/>
-                <w:sz w:val="16"/>
-                <w:szCs w:val="16"/>
-              </w:rPr>
-              <w:t>S 6</w:t>
-            </w:r>
-          </w:p>
-        </w:tc>
-        <w:tc>
-          <w:tcPr>
-            <w:tcW w:w="523" w:type="dxa"/>
-            <w:hideMark/>
-          </w:tcPr>
-          <w:p>
-            <w:pPr>
-              <w:spacing w:line="360" w:lineRule="auto"/>
-              <w:jc w:val="center"/>
-              <w:rPr>
-                <w:b/>
-                <w:sz w:val="16"/>
-                <w:szCs w:val="16"/>
-              </w:rPr>
-            </w:pPr>
-            <w:r>
-              <w:rPr>
-                <w:b/>
-                <w:sz w:val="16"/>
-                <w:szCs w:val="16"/>
-              </w:rPr>
-              <w:t>S 7</w:t>
-            </w:r>
-          </w:p>
-        </w:tc>
-        <w:tc>
-          <w:tcPr>
-            <w:tcW w:w="523" w:type="dxa"/>
-            <w:hideMark/>
-          </w:tcPr>
-          <w:p>
-            <w:pPr>
-              <w:spacing w:line="360" w:lineRule="auto"/>
-              <w:jc w:val="center"/>
-              <w:rPr>
-                <w:b/>
-                <w:sz w:val="16"/>
-                <w:szCs w:val="16"/>
-              </w:rPr>
-            </w:pPr>
-            <w:r>
-              <w:rPr>
-                <w:b/>
-                <w:sz w:val="16"/>
-                <w:szCs w:val="16"/>
-              </w:rPr>
-              <w:t>S 8</w:t>
-            </w:r>
-          </w:p>
-        </w:tc>
-        <w:tc>
-          <w:tcPr>
-            <w:tcW w:w="523" w:type="dxa"/>
-            <w:hideMark/>
-          </w:tcPr>
-          <w:p>
-            <w:pPr>
-              <w:spacing w:line="360" w:lineRule="auto"/>
-              <w:jc w:val="center"/>
-              <w:rPr>
-                <w:b/>
-                <w:sz w:val="16"/>
-                <w:szCs w:val="16"/>
-              </w:rPr>
-            </w:pPr>
-            <w:r>
-              <w:rPr>
-                <w:b/>
-                <w:sz w:val="16"/>
-                <w:szCs w:val="16"/>
-              </w:rPr>
-              <w:t>S 9</w:t>
-            </w:r>
-          </w:p>
-        </w:tc>
-        <w:tc>
-          <w:tcPr>
-            <w:tcW w:w="523" w:type="dxa"/>
-            <w:hideMark/>
-          </w:tcPr>
-          <w:p>
-            <w:pPr>
-              <w:spacing w:line="360" w:lineRule="auto"/>
-              <w:jc w:val="center"/>
-              <w:rPr>
-                <w:b/>
-                <w:sz w:val="16"/>
-                <w:szCs w:val="16"/>
-              </w:rPr>
-            </w:pPr>
-            <w:r>
-              <w:rPr>
-                <w:b/>
-                <w:sz w:val="16"/>
-                <w:szCs w:val="16"/>
-              </w:rPr>
-              <w:t>S 10</w:t>
-            </w:r>
-          </w:p>
-        </w:tc>
-        <w:tc>
-          <w:tcPr>
-            <w:tcW w:w="523" w:type="dxa"/>
-            <w:hideMark/>
-          </w:tcPr>
-          <w:p>
-            <w:pPr>
-              <w:spacing w:line="360" w:lineRule="auto"/>
-              <w:jc w:val="center"/>
-              <w:rPr>
-                <w:b/>
-                <w:sz w:val="16"/>
-                <w:szCs w:val="16"/>
-              </w:rPr>
-            </w:pPr>
-            <w:r>
-              <w:rPr>
-                <w:b/>
-                <w:sz w:val="16"/>
-                <w:szCs w:val="16"/>
-              </w:rPr>
-              <w:t>S 11</w:t>
-            </w:r>
-          </w:p>
-        </w:tc>
-        <w:tc>
-          <w:tcPr>
-            <w:tcW w:w="523" w:type="dxa"/>
-            <w:hideMark/>
-          </w:tcPr>
-          <w:p>
-            <w:pPr>
-              <w:spacing w:line="360" w:lineRule="auto"/>
-              <w:jc w:val="center"/>
-              <w:rPr>
-                <w:b/>
-                <w:sz w:val="16"/>
-                <w:szCs w:val="16"/>
-              </w:rPr>
-            </w:pPr>
-            <w:r>
-              <w:rPr>
-                <w:b/>
-                <w:sz w:val="16"/>
-                <w:szCs w:val="16"/>
-              </w:rPr>
-              <w:t>S 12</w:t>
-            </w:r>
-          </w:p>
-        </w:tc>
-        <w:tc>
-          <w:tcPr>
-            <w:tcW w:w="525" w:type="dxa"/>
-            <w:hideMark/>
-          </w:tcPr>
-          <w:p>
-            <w:pPr>
-              <w:spacing w:line="360" w:lineRule="auto"/>
-              <w:jc w:val="center"/>
-              <w:rPr>
-                <w:b/>
-                <w:sz w:val="16"/>
-                <w:szCs w:val="16"/>
-              </w:rPr>
-            </w:pPr>
-            <w:r>
-              <w:rPr>
-                <w:b/>
-                <w:sz w:val="16"/>
-                <w:szCs w:val="16"/>
-              </w:rPr>
-              <w:t>S 13</w:t>
-            </w:r>
-          </w:p>
-        </w:tc>
-        <w:tc>
-          <w:tcPr>
-            <w:tcW w:w="525" w:type="dxa"/>
-            <w:hideMark/>
-          </w:tcPr>
-          <w:p>
-            <w:pPr>
-              <w:spacing w:line="360" w:lineRule="auto"/>
-              <w:jc w:val="center"/>
-              <w:rPr>
-                <w:b/>
-                <w:sz w:val="16"/>
-                <w:szCs w:val="16"/>
-              </w:rPr>
-            </w:pPr>
-            <w:r>
-              <w:rPr>
-                <w:b/>
-                <w:sz w:val="16"/>
-                <w:szCs w:val="16"/>
-              </w:rPr>
-              <w:t>S 14</w:t>
-            </w:r>
-          </w:p>
-        </w:tc>
-        <w:tc>
-          <w:tcPr>
-            <w:tcW w:w="525" w:type="dxa"/>
-            <w:hideMark/>
-          </w:tcPr>
-          <w:p>
-            <w:pPr>
-              <w:spacing w:line="360" w:lineRule="auto"/>
-              <w:jc w:val="center"/>
-              <w:rPr>
-                <w:b/>
-                <w:sz w:val="16"/>
-                <w:szCs w:val="16"/>
-              </w:rPr>
-            </w:pPr>
-            <w:r>
-              <w:rPr>
-                <w:b/>
-                <w:sz w:val="16"/>
-                <w:szCs w:val="16"/>
-              </w:rPr>
-              <w:t>S 15</w:t>
-            </w:r>
-          </w:p>
-        </w:tc>
-        <w:tc>
-          <w:tcPr>
-            <w:tcW w:w="525" w:type="dxa"/>
-            <w:gridSpan w:val="2"/>
-            <w:hideMark/>
-          </w:tcPr>
-          <w:p>
-            <w:pPr>
-              <w:spacing w:line="360" w:lineRule="auto"/>
-              <w:jc w:val="center"/>
-              <w:rPr>
-                <w:b/>
-                <w:sz w:val="16"/>
-                <w:szCs w:val="16"/>
-              </w:rPr>
-            </w:pPr>
-            <w:r>
-              <w:rPr>
-                <w:b/>
-                <w:sz w:val="16"/>
-                <w:szCs w:val="16"/>
-              </w:rPr>
-              <w:t>S 16</w:t>
-            </w:r>
-          </w:p>
-        </w:tc>
-        <w:tc>
-          <w:tcPr>
-            <w:tcW w:w="525" w:type="dxa"/>
-            <w:hideMark/>
-          </w:tcPr>
-          <w:p>
-            <w:pPr>
-              <w:spacing w:line="360" w:lineRule="auto"/>
-              <w:jc w:val="center"/>
-              <w:rPr>
-                <w:b/>
-                <w:sz w:val="16"/>
-                <w:szCs w:val="16"/>
-              </w:rPr>
-            </w:pPr>
-            <w:r>
-              <w:rPr>
-                <w:b/>
-                <w:sz w:val="16"/>
-                <w:szCs w:val="16"/>
-              </w:rPr>
-              <w:t>S 17</w:t>
-            </w:r>
-          </w:p>
-        </w:tc>
-        <w:tc>
-          <w:tcPr>
-            <w:tcW w:w="525" w:type="dxa"/>
-            <w:hideMark/>
-          </w:tcPr>
-          <w:p>
-            <w:pPr>
-              <w:spacing w:line="360" w:lineRule="auto"/>
-              <w:jc w:val="center"/>
-              <w:rPr>
-                <w:b/>
-                <w:sz w:val="16"/>
-                <w:szCs w:val="16"/>
-              </w:rPr>
-            </w:pPr>
-            <w:r>
-              <w:rPr>
-                <w:b/>
-                <w:sz w:val="16"/>
-                <w:szCs w:val="16"/>
-              </w:rPr>
-              <w:t>S 18</w:t>
-            </w:r>
-          </w:p>
-        </w:tc>
-      </w:tr>
-      <w:tr>
-        <w:trPr>
-          <w:gridAfter w:val="1"/>
-          <w:wAfter w:w="10" w:type="dxa"/>
-          <w:trHeight w:val="294"/>
-        </w:trPr>
-        <w:tc>
-          <w:tcPr>
-            <w:tcW w:w="1351" w:type="dxa"/>
-            <w:hideMark/>
-          </w:tcPr>
-          <w:p>
-            <w:pPr>
-              <w:spacing w:line="360" w:lineRule="auto"/>
-              <w:jc w:val="both"/>
-              <w:rPr>
-                <w:b/>
-                <w:sz w:val="16"/>
-                <w:szCs w:val="16"/>
-              </w:rPr>
-            </w:pPr>
-            <w:r>
-              <w:rPr>
-                <w:rFonts w:ascii="Calibri" w:hAnsi="Calibri" w:cs="Arial"/>
-                <w:i/>
-                <w:color w:val="548DD4"/>
-                <w:sz w:val="16"/>
-                <w:szCs w:val="16"/>
-                <w:lang w:eastAsia="es-CL"/>
-              </w:rPr>
-              <w:t>Describe actividades del punto anterior</w:t>
-            </w:r>
-          </w:p>
-        </w:tc>
-        <w:tc>
-          <w:tcPr>
-            <w:tcW w:w="536" w:type="dxa"/>
-          </w:tcPr>
-          <w:p>
-            <w:pPr>
-              <w:spacing w:line="360" w:lineRule="auto"/>
-              <w:jc w:val="both"/>
-              <w:rPr>
-                <w:b/>
-                <w:sz w:val="16"/>
-                <w:szCs w:val="16"/>
-              </w:rPr>
-            </w:pPr>
-          </w:p>
-        </w:tc>
-        <w:tc>
-          <w:tcPr>
-            <w:tcW w:w="522" w:type="dxa"/>
-          </w:tcPr>
-          <w:p>
-            <w:pPr>
-              <w:spacing w:line="360" w:lineRule="auto"/>
-              <w:jc w:val="both"/>
-              <w:rPr>
-                <w:b/>
-                <w:sz w:val="16"/>
-                <w:szCs w:val="16"/>
-              </w:rPr>
-            </w:pPr>
-          </w:p>
-        </w:tc>
-        <w:tc>
-          <w:tcPr>
-            <w:tcW w:w="523" w:type="dxa"/>
-          </w:tcPr>
-          <w:p>
-            <w:pPr>
-              <w:spacing w:line="360" w:lineRule="auto"/>
-              <w:jc w:val="both"/>
-              <w:rPr>
-                <w:b/>
-                <w:sz w:val="16"/>
-                <w:szCs w:val="16"/>
-              </w:rPr>
-            </w:pPr>
-          </w:p>
-        </w:tc>
-        <w:tc>
-          <w:tcPr>
-            <w:tcW w:w="526" w:type="dxa"/>
-          </w:tcPr>
-          <w:p>
-            <w:pPr>
-              <w:spacing w:line="360" w:lineRule="auto"/>
-              <w:jc w:val="both"/>
-              <w:rPr>
-                <w:b/>
-                <w:sz w:val="16"/>
-                <w:szCs w:val="16"/>
-              </w:rPr>
-            </w:pPr>
-          </w:p>
-        </w:tc>
-        <w:tc>
-          <w:tcPr>
-            <w:tcW w:w="523" w:type="dxa"/>
-          </w:tcPr>
-          <w:p>
-            <w:pPr>
-              <w:spacing w:line="360" w:lineRule="auto"/>
-              <w:jc w:val="both"/>
-              <w:rPr>
-                <w:b/>
-                <w:sz w:val="16"/>
-                <w:szCs w:val="16"/>
-              </w:rPr>
-            </w:pPr>
-          </w:p>
-        </w:tc>
-        <w:tc>
-          <w:tcPr>
-            <w:tcW w:w="523" w:type="dxa"/>
-          </w:tcPr>
-          <w:p>
-            <w:pPr>
-              <w:spacing w:line="360" w:lineRule="auto"/>
-              <w:jc w:val="both"/>
-              <w:rPr>
-                <w:b/>
-                <w:sz w:val="16"/>
-                <w:szCs w:val="16"/>
-              </w:rPr>
-            </w:pPr>
-          </w:p>
-        </w:tc>
-        <w:tc>
-          <w:tcPr>
-            <w:tcW w:w="523" w:type="dxa"/>
-          </w:tcPr>
-          <w:p>
-            <w:pPr>
-              <w:spacing w:line="360" w:lineRule="auto"/>
-              <w:jc w:val="both"/>
-              <w:rPr>
-                <w:b/>
-                <w:sz w:val="16"/>
-                <w:szCs w:val="16"/>
-              </w:rPr>
-            </w:pPr>
-          </w:p>
-        </w:tc>
-        <w:tc>
-          <w:tcPr>
-            <w:tcW w:w="523" w:type="dxa"/>
-          </w:tcPr>
-          <w:p>
-            <w:pPr>
-              <w:spacing w:line="360" w:lineRule="auto"/>
-              <w:jc w:val="both"/>
-              <w:rPr>
-                <w:b/>
-                <w:sz w:val="16"/>
-                <w:szCs w:val="16"/>
-              </w:rPr>
-            </w:pPr>
-          </w:p>
-        </w:tc>
-        <w:tc>
-          <w:tcPr>
-            <w:tcW w:w="523" w:type="dxa"/>
-          </w:tcPr>
-          <w:p>
-            <w:pPr>
-              <w:spacing w:line="360" w:lineRule="auto"/>
-              <w:jc w:val="both"/>
-              <w:rPr>
-                <w:b/>
-                <w:sz w:val="16"/>
-                <w:szCs w:val="16"/>
-              </w:rPr>
-            </w:pPr>
-          </w:p>
-        </w:tc>
-        <w:tc>
-          <w:tcPr>
-            <w:tcW w:w="523" w:type="dxa"/>
-          </w:tcPr>
-          <w:p>
-            <w:pPr>
-              <w:spacing w:line="360" w:lineRule="auto"/>
-              <w:jc w:val="both"/>
-              <w:rPr>
-                <w:b/>
-                <w:sz w:val="16"/>
-                <w:szCs w:val="16"/>
-              </w:rPr>
-            </w:pPr>
-          </w:p>
-        </w:tc>
-        <w:tc>
-          <w:tcPr>
-            <w:tcW w:w="523" w:type="dxa"/>
-          </w:tcPr>
-          <w:p>
-            <w:pPr>
-              <w:spacing w:line="360" w:lineRule="auto"/>
-              <w:jc w:val="both"/>
-              <w:rPr>
-                <w:b/>
-                <w:sz w:val="16"/>
-                <w:szCs w:val="16"/>
-              </w:rPr>
-            </w:pPr>
-          </w:p>
-        </w:tc>
-        <w:tc>
-          <w:tcPr>
-            <w:tcW w:w="523" w:type="dxa"/>
-          </w:tcPr>
-          <w:p>
-            <w:pPr>
-              <w:spacing w:line="360" w:lineRule="auto"/>
-              <w:jc w:val="both"/>
-              <w:rPr>
-                <w:b/>
-                <w:sz w:val="16"/>
-                <w:szCs w:val="16"/>
-              </w:rPr>
-            </w:pPr>
-          </w:p>
-        </w:tc>
-        <w:tc>
-          <w:tcPr>
-            <w:tcW w:w="525" w:type="dxa"/>
-          </w:tcPr>
-          <w:p>
-            <w:pPr>
-              <w:spacing w:line="360" w:lineRule="auto"/>
-              <w:jc w:val="both"/>
-              <w:rPr>
-                <w:b/>
-                <w:sz w:val="16"/>
-                <w:szCs w:val="16"/>
-              </w:rPr>
-            </w:pPr>
-          </w:p>
-        </w:tc>
-        <w:tc>
-          <w:tcPr>
-            <w:tcW w:w="525" w:type="dxa"/>
-          </w:tcPr>
-          <w:p>
-            <w:pPr>
-              <w:spacing w:line="360" w:lineRule="auto"/>
-              <w:jc w:val="both"/>
-              <w:rPr>
-                <w:b/>
-                <w:sz w:val="16"/>
-                <w:szCs w:val="16"/>
-              </w:rPr>
-            </w:pPr>
-          </w:p>
-        </w:tc>
-        <w:tc>
-          <w:tcPr>
-            <w:tcW w:w="525" w:type="dxa"/>
-          </w:tcPr>
-          <w:p>
-            <w:pPr>
-              <w:spacing w:line="360" w:lineRule="auto"/>
-              <w:jc w:val="both"/>
-              <w:rPr>
-                <w:b/>
-                <w:sz w:val="16"/>
-                <w:szCs w:val="16"/>
-              </w:rPr>
-            </w:pPr>
-          </w:p>
-        </w:tc>
-        <w:tc>
-          <w:tcPr>
-            <w:tcW w:w="525" w:type="dxa"/>
-            <w:gridSpan w:val="2"/>
-          </w:tcPr>
-          <w:p>
-            <w:pPr>
-              <w:spacing w:line="360" w:lineRule="auto"/>
-              <w:jc w:val="both"/>
-              <w:rPr>
-                <w:b/>
-                <w:sz w:val="16"/>
-                <w:szCs w:val="16"/>
-              </w:rPr>
-            </w:pPr>
-          </w:p>
-        </w:tc>
-        <w:tc>
-          <w:tcPr>
-            <w:tcW w:w="525" w:type="dxa"/>
-          </w:tcPr>
-          <w:p>
-            <w:pPr>
-              <w:spacing w:line="360" w:lineRule="auto"/>
-              <w:jc w:val="both"/>
-              <w:rPr>
-                <w:b/>
-                <w:sz w:val="16"/>
-                <w:szCs w:val="16"/>
-              </w:rPr>
-            </w:pPr>
-          </w:p>
-        </w:tc>
-        <w:tc>
-          <w:tcPr>
-            <w:tcW w:w="525" w:type="dxa"/>
-          </w:tcPr>
-          <w:p>
-            <w:pPr>
-              <w:spacing w:line="360" w:lineRule="auto"/>
-              <w:jc w:val="both"/>
-              <w:rPr>
-                <w:b/>
-                <w:sz w:val="16"/>
-                <w:szCs w:val="16"/>
-              </w:rPr>
-            </w:pPr>
-          </w:p>
-        </w:tc>
-      </w:tr>
-      <w:tr>
-        <w:trPr>
-          <w:gridAfter w:val="1"/>
-          <w:wAfter w:w="10" w:type="dxa"/>
-          <w:trHeight w:val="303"/>
-        </w:trPr>
-        <w:tc>
-          <w:tcPr>
-            <w:tcW w:w="1351" w:type="dxa"/>
-          </w:tcPr>
-          <w:p>
-            <w:pPr>
-              <w:spacing w:line="360" w:lineRule="auto"/>
-              <w:jc w:val="both"/>
-              <w:rPr>
-                <w:b/>
-                <w:sz w:val="16"/>
-                <w:szCs w:val="16"/>
-              </w:rPr>
-            </w:pPr>
-          </w:p>
-        </w:tc>
-        <w:tc>
-          <w:tcPr>
-            <w:tcW w:w="536" w:type="dxa"/>
-          </w:tcPr>
-          <w:p>
-            <w:pPr>
-              <w:spacing w:line="360" w:lineRule="auto"/>
-              <w:jc w:val="both"/>
-              <w:rPr>
-                <w:b/>
-                <w:sz w:val="16"/>
-                <w:szCs w:val="16"/>
-              </w:rPr>
-            </w:pPr>
-          </w:p>
-        </w:tc>
-        <w:tc>
-          <w:tcPr>
-            <w:tcW w:w="522" w:type="dxa"/>
-          </w:tcPr>
-          <w:p>
-            <w:pPr>
-              <w:spacing w:line="360" w:lineRule="auto"/>
-              <w:jc w:val="both"/>
-              <w:rPr>
-                <w:b/>
-                <w:sz w:val="16"/>
-                <w:szCs w:val="16"/>
-              </w:rPr>
-            </w:pPr>
-          </w:p>
-        </w:tc>
-        <w:tc>
-          <w:tcPr>
-            <w:tcW w:w="523" w:type="dxa"/>
-          </w:tcPr>
-          <w:p>
-            <w:pPr>
-              <w:spacing w:line="360" w:lineRule="auto"/>
-              <w:jc w:val="both"/>
-              <w:rPr>
-                <w:b/>
-                <w:sz w:val="16"/>
-                <w:szCs w:val="16"/>
-              </w:rPr>
-            </w:pPr>
-          </w:p>
-        </w:tc>
-        <w:tc>
-          <w:tcPr>
-            <w:tcW w:w="526" w:type="dxa"/>
-          </w:tcPr>
-          <w:p>
-            <w:pPr>
-              <w:spacing w:line="360" w:lineRule="auto"/>
-              <w:jc w:val="both"/>
-              <w:rPr>
-                <w:b/>
-                <w:sz w:val="16"/>
-                <w:szCs w:val="16"/>
-              </w:rPr>
-            </w:pPr>
-          </w:p>
-        </w:tc>
-        <w:tc>
-          <w:tcPr>
-            <w:tcW w:w="523" w:type="dxa"/>
-          </w:tcPr>
-          <w:p>
-            <w:pPr>
-              <w:spacing w:line="360" w:lineRule="auto"/>
-              <w:jc w:val="both"/>
-              <w:rPr>
-                <w:b/>
-                <w:sz w:val="16"/>
-                <w:szCs w:val="16"/>
-              </w:rPr>
-            </w:pPr>
-          </w:p>
-        </w:tc>
-        <w:tc>
-          <w:tcPr>
-            <w:tcW w:w="523" w:type="dxa"/>
-          </w:tcPr>
-          <w:p>
-            <w:pPr>
-              <w:spacing w:line="360" w:lineRule="auto"/>
-              <w:jc w:val="both"/>
-              <w:rPr>
-                <w:b/>
-                <w:sz w:val="16"/>
-                <w:szCs w:val="16"/>
-              </w:rPr>
-            </w:pPr>
-          </w:p>
-        </w:tc>
-        <w:tc>
-          <w:tcPr>
-            <w:tcW w:w="523" w:type="dxa"/>
-          </w:tcPr>
-          <w:p>
-            <w:pPr>
-              <w:spacing w:line="360" w:lineRule="auto"/>
-              <w:jc w:val="both"/>
-              <w:rPr>
-                <w:b/>
-                <w:sz w:val="16"/>
-                <w:szCs w:val="16"/>
-              </w:rPr>
-            </w:pPr>
-          </w:p>
-        </w:tc>
-        <w:tc>
-          <w:tcPr>
-            <w:tcW w:w="523" w:type="dxa"/>
-          </w:tcPr>
-          <w:p>
-            <w:pPr>
-              <w:spacing w:line="360" w:lineRule="auto"/>
-              <w:jc w:val="both"/>
-              <w:rPr>
-                <w:b/>
-                <w:sz w:val="16"/>
-                <w:szCs w:val="16"/>
-              </w:rPr>
-            </w:pPr>
-          </w:p>
-        </w:tc>
-        <w:tc>
-          <w:tcPr>
-            <w:tcW w:w="523" w:type="dxa"/>
-          </w:tcPr>
-          <w:p>
-            <w:pPr>
-              <w:spacing w:line="360" w:lineRule="auto"/>
-              <w:jc w:val="both"/>
-              <w:rPr>
-                <w:b/>
-                <w:sz w:val="16"/>
-                <w:szCs w:val="16"/>
-              </w:rPr>
-            </w:pPr>
-          </w:p>
-        </w:tc>
-        <w:tc>
-          <w:tcPr>
-            <w:tcW w:w="523" w:type="dxa"/>
-          </w:tcPr>
-          <w:p>
-            <w:pPr>
-              <w:spacing w:line="360" w:lineRule="auto"/>
-              <w:jc w:val="both"/>
-              <w:rPr>
-                <w:b/>
-                <w:sz w:val="16"/>
-                <w:szCs w:val="16"/>
-              </w:rPr>
-            </w:pPr>
-          </w:p>
-        </w:tc>
-        <w:tc>
-          <w:tcPr>
-            <w:tcW w:w="523" w:type="dxa"/>
-          </w:tcPr>
-          <w:p>
-            <w:pPr>
-              <w:spacing w:line="360" w:lineRule="auto"/>
-              <w:jc w:val="both"/>
-              <w:rPr>
-                <w:b/>
-                <w:sz w:val="16"/>
-                <w:szCs w:val="16"/>
-              </w:rPr>
-            </w:pPr>
-          </w:p>
-        </w:tc>
-        <w:tc>
-          <w:tcPr>
-            <w:tcW w:w="523" w:type="dxa"/>
-          </w:tcPr>
-          <w:p>
-            <w:pPr>
-              <w:spacing w:line="360" w:lineRule="auto"/>
-              <w:jc w:val="both"/>
-              <w:rPr>
-                <w:b/>
-                <w:sz w:val="16"/>
-                <w:szCs w:val="16"/>
-              </w:rPr>
-            </w:pPr>
-          </w:p>
-        </w:tc>
-        <w:tc>
-          <w:tcPr>
-            <w:tcW w:w="525" w:type="dxa"/>
-          </w:tcPr>
-          <w:p>
-            <w:pPr>
-              <w:spacing w:line="360" w:lineRule="auto"/>
-              <w:jc w:val="both"/>
-              <w:rPr>
-                <w:b/>
-                <w:sz w:val="16"/>
-                <w:szCs w:val="16"/>
-              </w:rPr>
-            </w:pPr>
-          </w:p>
-        </w:tc>
-        <w:tc>
-          <w:tcPr>
-            <w:tcW w:w="525" w:type="dxa"/>
-          </w:tcPr>
-          <w:p>
-            <w:pPr>
-              <w:spacing w:line="360" w:lineRule="auto"/>
-              <w:jc w:val="both"/>
-              <w:rPr>
-                <w:b/>
-                <w:sz w:val="16"/>
-                <w:szCs w:val="16"/>
-              </w:rPr>
-            </w:pPr>
-          </w:p>
-        </w:tc>
-        <w:tc>
-          <w:tcPr>
-            <w:tcW w:w="525" w:type="dxa"/>
-          </w:tcPr>
-          <w:p>
-            <w:pPr>
-              <w:spacing w:line="360" w:lineRule="auto"/>
-              <w:jc w:val="both"/>
-              <w:rPr>
-                <w:b/>
-                <w:sz w:val="16"/>
-                <w:szCs w:val="16"/>
-              </w:rPr>
-            </w:pPr>
-          </w:p>
-        </w:tc>
-        <w:tc>
-          <w:tcPr>
-            <w:tcW w:w="525" w:type="dxa"/>
-            <w:gridSpan w:val="2"/>
-          </w:tcPr>
-          <w:p>
-            <w:pPr>
-              <w:spacing w:line="360" w:lineRule="auto"/>
-              <w:jc w:val="both"/>
-              <w:rPr>
-                <w:b/>
-                <w:sz w:val="16"/>
-                <w:szCs w:val="16"/>
-              </w:rPr>
-            </w:pPr>
-          </w:p>
-        </w:tc>
-        <w:tc>
-          <w:tcPr>
-            <w:tcW w:w="525" w:type="dxa"/>
-          </w:tcPr>
-          <w:p>
-            <w:pPr>
-              <w:spacing w:line="360" w:lineRule="auto"/>
-              <w:jc w:val="both"/>
-              <w:rPr>
-                <w:b/>
-                <w:sz w:val="16"/>
-                <w:szCs w:val="16"/>
-              </w:rPr>
-            </w:pPr>
-          </w:p>
-        </w:tc>
-        <w:tc>
-          <w:tcPr>
-            <w:tcW w:w="525" w:type="dxa"/>
-          </w:tcPr>
-          <w:p>
-            <w:pPr>
-              <w:spacing w:line="360" w:lineRule="auto"/>
-              <w:jc w:val="both"/>
-              <w:rPr>
-                <w:b/>
-                <w:sz w:val="16"/>
-                <w:szCs w:val="16"/>
-              </w:rPr>
-            </w:pPr>
-          </w:p>
-        </w:tc>
-      </w:tr>
-      <w:tr>
-        <w:trPr>
-          <w:gridAfter w:val="1"/>
-          <w:wAfter w:w="10" w:type="dxa"/>
-          <w:trHeight w:val="294"/>
-        </w:trPr>
-        <w:tc>
-          <w:tcPr>
-            <w:tcW w:w="1351" w:type="dxa"/>
-          </w:tcPr>
-          <w:p>
-            <w:pPr>
-              <w:spacing w:line="360" w:lineRule="auto"/>
-              <w:jc w:val="both"/>
-              <w:rPr>
-                <w:b/>
-                <w:sz w:val="16"/>
-                <w:szCs w:val="16"/>
-              </w:rPr>
-            </w:pPr>
-          </w:p>
-        </w:tc>
-        <w:tc>
-          <w:tcPr>
-            <w:tcW w:w="536" w:type="dxa"/>
-          </w:tcPr>
-          <w:p>
-            <w:pPr>
-              <w:spacing w:line="360" w:lineRule="auto"/>
-              <w:jc w:val="both"/>
-              <w:rPr>
-                <w:b/>
-                <w:sz w:val="16"/>
-                <w:szCs w:val="16"/>
-              </w:rPr>
-            </w:pPr>
-          </w:p>
-        </w:tc>
-        <w:tc>
-          <w:tcPr>
-            <w:tcW w:w="522" w:type="dxa"/>
-          </w:tcPr>
-          <w:p>
-            <w:pPr>
-              <w:spacing w:line="360" w:lineRule="auto"/>
-              <w:jc w:val="both"/>
-              <w:rPr>
-                <w:b/>
-                <w:sz w:val="16"/>
-                <w:szCs w:val="16"/>
-              </w:rPr>
-            </w:pPr>
-          </w:p>
-        </w:tc>
-        <w:tc>
-          <w:tcPr>
-            <w:tcW w:w="523" w:type="dxa"/>
-          </w:tcPr>
-          <w:p>
-            <w:pPr>
-              <w:spacing w:line="360" w:lineRule="auto"/>
-              <w:jc w:val="both"/>
-              <w:rPr>
-                <w:b/>
-                <w:sz w:val="16"/>
-                <w:szCs w:val="16"/>
-              </w:rPr>
-            </w:pPr>
-          </w:p>
-        </w:tc>
-        <w:tc>
-          <w:tcPr>
-            <w:tcW w:w="526" w:type="dxa"/>
-          </w:tcPr>
-          <w:p>
-            <w:pPr>
-              <w:spacing w:line="360" w:lineRule="auto"/>
-              <w:jc w:val="both"/>
-              <w:rPr>
-                <w:b/>
-                <w:sz w:val="16"/>
-                <w:szCs w:val="16"/>
-              </w:rPr>
-            </w:pPr>
-          </w:p>
-        </w:tc>
-        <w:tc>
-          <w:tcPr>
-            <w:tcW w:w="523" w:type="dxa"/>
-          </w:tcPr>
-          <w:p>
-            <w:pPr>
-              <w:spacing w:line="360" w:lineRule="auto"/>
-              <w:jc w:val="both"/>
-              <w:rPr>
-                <w:b/>
-                <w:sz w:val="16"/>
-                <w:szCs w:val="16"/>
-              </w:rPr>
-            </w:pPr>
-          </w:p>
-        </w:tc>
-        <w:tc>
-          <w:tcPr>
-            <w:tcW w:w="523" w:type="dxa"/>
-          </w:tcPr>
-          <w:p>
-            <w:pPr>
-              <w:spacing w:line="360" w:lineRule="auto"/>
-              <w:jc w:val="both"/>
-              <w:rPr>
-                <w:b/>
-                <w:sz w:val="16"/>
-                <w:szCs w:val="16"/>
-              </w:rPr>
-            </w:pPr>
-          </w:p>
-        </w:tc>
-        <w:tc>
-          <w:tcPr>
-            <w:tcW w:w="523" w:type="dxa"/>
-          </w:tcPr>
-          <w:p>
-            <w:pPr>
-              <w:spacing w:line="360" w:lineRule="auto"/>
-              <w:jc w:val="both"/>
-              <w:rPr>
-                <w:b/>
-                <w:sz w:val="16"/>
-                <w:szCs w:val="16"/>
-              </w:rPr>
-            </w:pPr>
-          </w:p>
-        </w:tc>
-        <w:tc>
-          <w:tcPr>
-            <w:tcW w:w="523" w:type="dxa"/>
-          </w:tcPr>
-          <w:p>
-            <w:pPr>
-              <w:spacing w:line="360" w:lineRule="auto"/>
-              <w:jc w:val="both"/>
-              <w:rPr>
-                <w:b/>
-                <w:sz w:val="16"/>
-                <w:szCs w:val="16"/>
-              </w:rPr>
-            </w:pPr>
-          </w:p>
-        </w:tc>
-        <w:tc>
-          <w:tcPr>
-            <w:tcW w:w="523" w:type="dxa"/>
-          </w:tcPr>
-          <w:p>
-            <w:pPr>
-              <w:spacing w:line="360" w:lineRule="auto"/>
-              <w:jc w:val="both"/>
-              <w:rPr>
-                <w:b/>
-                <w:sz w:val="16"/>
-                <w:szCs w:val="16"/>
-              </w:rPr>
-            </w:pPr>
-          </w:p>
-        </w:tc>
-        <w:tc>
-          <w:tcPr>
-            <w:tcW w:w="523" w:type="dxa"/>
-          </w:tcPr>
-          <w:p>
-            <w:pPr>
-              <w:spacing w:line="360" w:lineRule="auto"/>
-              <w:jc w:val="both"/>
-              <w:rPr>
-                <w:b/>
-                <w:sz w:val="16"/>
-                <w:szCs w:val="16"/>
-              </w:rPr>
-            </w:pPr>
-          </w:p>
-        </w:tc>
-        <w:tc>
-          <w:tcPr>
-            <w:tcW w:w="523" w:type="dxa"/>
-          </w:tcPr>
-          <w:p>
-            <w:pPr>
-              <w:spacing w:line="360" w:lineRule="auto"/>
-              <w:jc w:val="both"/>
-              <w:rPr>
-                <w:b/>
-                <w:sz w:val="16"/>
-                <w:szCs w:val="16"/>
-              </w:rPr>
-            </w:pPr>
-          </w:p>
-        </w:tc>
-        <w:tc>
-          <w:tcPr>
-            <w:tcW w:w="523" w:type="dxa"/>
-          </w:tcPr>
-          <w:p>
-            <w:pPr>
-              <w:spacing w:line="360" w:lineRule="auto"/>
-              <w:jc w:val="both"/>
-              <w:rPr>
-                <w:b/>
-                <w:sz w:val="16"/>
-                <w:szCs w:val="16"/>
-              </w:rPr>
-            </w:pPr>
-          </w:p>
-        </w:tc>
-        <w:tc>
-          <w:tcPr>
-            <w:tcW w:w="525" w:type="dxa"/>
-          </w:tcPr>
-          <w:p>
-            <w:pPr>
-              <w:spacing w:line="360" w:lineRule="auto"/>
-              <w:jc w:val="both"/>
-              <w:rPr>
-                <w:b/>
-                <w:sz w:val="16"/>
-                <w:szCs w:val="16"/>
-              </w:rPr>
-            </w:pPr>
-          </w:p>
-        </w:tc>
-        <w:tc>
-          <w:tcPr>
-            <w:tcW w:w="525" w:type="dxa"/>
-          </w:tcPr>
-          <w:p>
-            <w:pPr>
-              <w:spacing w:line="360" w:lineRule="auto"/>
-              <w:jc w:val="both"/>
-              <w:rPr>
-                <w:b/>
-                <w:sz w:val="16"/>
-                <w:szCs w:val="16"/>
-              </w:rPr>
-            </w:pPr>
-          </w:p>
-        </w:tc>
-        <w:tc>
-          <w:tcPr>
-            <w:tcW w:w="525" w:type="dxa"/>
-          </w:tcPr>
-          <w:p>
-            <w:pPr>
-              <w:spacing w:line="360" w:lineRule="auto"/>
-              <w:jc w:val="both"/>
-              <w:rPr>
-                <w:b/>
-                <w:sz w:val="16"/>
-                <w:szCs w:val="16"/>
-              </w:rPr>
-            </w:pPr>
-          </w:p>
-        </w:tc>
-        <w:tc>
-          <w:tcPr>
-            <w:tcW w:w="525" w:type="dxa"/>
-            <w:gridSpan w:val="2"/>
-          </w:tcPr>
-          <w:p>
-            <w:pPr>
-              <w:spacing w:line="360" w:lineRule="auto"/>
-              <w:jc w:val="both"/>
-              <w:rPr>
-                <w:b/>
-                <w:sz w:val="16"/>
-                <w:szCs w:val="16"/>
-              </w:rPr>
-            </w:pPr>
-          </w:p>
-        </w:tc>
-        <w:tc>
-          <w:tcPr>
-            <w:tcW w:w="525" w:type="dxa"/>
-          </w:tcPr>
-          <w:p>
-            <w:pPr>
-              <w:spacing w:line="360" w:lineRule="auto"/>
-              <w:jc w:val="both"/>
-              <w:rPr>
-                <w:b/>
-                <w:sz w:val="16"/>
-                <w:szCs w:val="16"/>
-              </w:rPr>
-            </w:pPr>
-          </w:p>
-        </w:tc>
-        <w:tc>
-          <w:tcPr>
-            <w:tcW w:w="525" w:type="dxa"/>
-          </w:tcPr>
-          <w:p>
-            <w:pPr>
-              <w:spacing w:line="360" w:lineRule="auto"/>
-              <w:jc w:val="both"/>
-              <w:rPr>
-                <w:b/>
-                <w:sz w:val="16"/>
-                <w:szCs w:val="16"/>
-              </w:rPr>
-            </w:pPr>
-          </w:p>
-        </w:tc>
-      </w:tr>
-    </w:tbl>
-    <w:p/>
     <w:sectPr>
-      <w:headerReference w:type="default" r:id="rId10"/>
+      <w:headerReference w:type="default" r:id="rId11"/>
       <w:pgSz w:w="11906" w:h="16838"/>
       <w:pgMar w:top="1417" w:right="1701" w:bottom="1417" w:left="1701" w:header="708" w:footer="708" w:gutter="0"/>
       <w:cols w:space="708"/>
@@ -8856,6 +7291,7 @@
   <w:style w:type="character" w:default="1" w:styleId="Fuentedeprrafopredeter">
     <w:name w:val="Default Paragraph Font"/>
     <w:uiPriority w:val="1"/>
+    <w:semiHidden/>
     <w:unhideWhenUsed/>
   </w:style>
   <w:style w:type="table" w:default="1" w:styleId="Tablanormal">
@@ -9138,6 +7574,29 @@
       <w:bCs/>
       <w:sz w:val="20"/>
       <w:szCs w:val="20"/>
+    </w:rPr>
+  </w:style>
+  <w:style w:type="character" w:styleId="Hipervnculo">
+    <w:name w:val="Hyperlink"/>
+    <w:basedOn w:val="Fuentedeprrafopredeter"/>
+    <w:uiPriority w:val="99"/>
+    <w:unhideWhenUsed/>
+    <w:rsid w:val="00D715F3"/>
+    <w:rPr>
+      <w:color w:val="0563C1" w:themeColor="hyperlink"/>
+      <w:u w:val="single"/>
+    </w:rPr>
+  </w:style>
+  <w:style w:type="character" w:styleId="Mencinsinresolver">
+    <w:name w:val="Unresolved Mention"/>
+    <w:basedOn w:val="Fuentedeprrafopredeter"/>
+    <w:uiPriority w:val="99"/>
+    <w:semiHidden/>
+    <w:unhideWhenUsed/>
+    <w:rsid w:val="00D715F3"/>
+    <w:rPr>
+      <w:color w:val="605E5C"/>
+      <w:shd w:val="clear" w:color="auto" w:fill="E1DFDD"/>
     </w:rPr>
   </w:style>
 </w:styles>
@@ -9439,6 +7898,21 @@
 </file>
 
 <file path=customXml/item1.xml><?xml version="1.0" encoding="utf-8"?>
+<p:properties xmlns:p="http://schemas.microsoft.com/office/2006/metadata/properties" xmlns:xsi="http://www.w3.org/2001/XMLSchema-instance" xmlns:pc="http://schemas.microsoft.com/office/infopath/2007/PartnerControls">
+  <documentManagement/>
+</p:properties>
+</file>
+
+<file path=customXml/item2.xml><?xml version="1.0" encoding="utf-8"?>
+<?mso-contentType ?>
+<FormTemplates xmlns="http://schemas.microsoft.com/sharepoint/v3/contenttype/forms">
+  <Display>DocumentLibraryForm</Display>
+  <Edit>DocumentLibraryForm</Edit>
+  <New>DocumentLibraryForm</New>
+</FormTemplates>
+</file>
+
+<file path=customXml/item3.xml><?xml version="1.0" encoding="utf-8"?>
 <ct:contentTypeSchema xmlns:ct="http://schemas.microsoft.com/office/2006/metadata/contentType" xmlns:ma="http://schemas.microsoft.com/office/2006/metadata/properties/metaAttributes" ct:_="" ma:_="" ma:contentTypeName="Documento" ma:contentTypeID="0x010100E96778489EE7714D8BD12CC105EB918B" ma:contentTypeVersion="2" ma:contentTypeDescription="Crear nuevo documento." ma:contentTypeScope="" ma:versionID="416c5c7ae9b5d54d83875cd3c65194e3">
   <xsd:schema xmlns:xsd="http://www.w3.org/2001/XMLSchema" xmlns:xs="http://www.w3.org/2001/XMLSchema" xmlns:p="http://schemas.microsoft.com/office/2006/metadata/properties" xmlns:ns2="126e8a1c-9ea9-435a-ac89-d06c80d62e30" targetNamespace="http://schemas.microsoft.com/office/2006/metadata/properties" ma:root="true" ma:fieldsID="70a237c842677bd850644f8595079f5e" ns2:_="">
     <xsd:import namespace="126e8a1c-9ea9-435a-ac89-d06c80d62e30"/>
@@ -9570,22 +8044,24 @@
 </ct:contentTypeSchema>
 </file>
 
-<file path=customXml/item2.xml><?xml version="1.0" encoding="utf-8"?>
-<?mso-contentType ?>
-<FormTemplates xmlns="http://schemas.microsoft.com/sharepoint/v3/contenttype/forms">
-  <Display>DocumentLibraryForm</Display>
-  <Edit>DocumentLibraryForm</Edit>
-  <New>DocumentLibraryForm</New>
-</FormTemplates>
+<file path=customXml/itemProps1.xml><?xml version="1.0" encoding="utf-8"?>
+<ds:datastoreItem xmlns:ds="http://schemas.openxmlformats.org/officeDocument/2006/customXml" ds:itemID="{38174882-579A-45DC-A704-C035A9357F73}">
+  <ds:schemaRefs>
+    <ds:schemaRef ds:uri="http://schemas.microsoft.com/office/2006/metadata/properties"/>
+    <ds:schemaRef ds:uri="http://schemas.microsoft.com/office/infopath/2007/PartnerControls"/>
+  </ds:schemaRefs>
+</ds:datastoreItem>
 </file>
 
-<file path=customXml/item3.xml><?xml version="1.0" encoding="utf-8"?>
-<p:properties xmlns:p="http://schemas.microsoft.com/office/2006/metadata/properties" xmlns:xsi="http://www.w3.org/2001/XMLSchema-instance" xmlns:pc="http://schemas.microsoft.com/office/infopath/2007/PartnerControls">
-  <documentManagement/>
-</p:properties>
+<file path=customXml/itemProps2.xml><?xml version="1.0" encoding="utf-8"?>
+<ds:datastoreItem xmlns:ds="http://schemas.openxmlformats.org/officeDocument/2006/customXml" ds:itemID="{F3E3E2F7-59E7-4722-B872-D023DC9D1CC1}">
+  <ds:schemaRefs>
+    <ds:schemaRef ds:uri="http://schemas.microsoft.com/sharepoint/v3/contenttype/forms"/>
+  </ds:schemaRefs>
+</ds:datastoreItem>
 </file>
 
-<file path=customXml/itemProps1.xml><?xml version="1.0" encoding="utf-8"?>
+<file path=customXml/itemProps3.xml><?xml version="1.0" encoding="utf-8"?>
 <ds:datastoreItem xmlns:ds="http://schemas.openxmlformats.org/officeDocument/2006/customXml" ds:itemID="{7C9B9CFF-B258-43B4-948A-968A031773F5}">
   <ds:schemaRefs>
     <ds:schemaRef ds:uri="http://schemas.microsoft.com/office/2006/metadata/contentType"/>
@@ -9601,21 +8077,4 @@
     <ds:schemaRef ds:uri="http://schemas.microsoft.com/internal/obd"/>
   </ds:schemaRefs>
 </ds:datastoreItem>
-</file>
-
-<file path=customXml/itemProps2.xml><?xml version="1.0" encoding="utf-8"?>
-<ds:datastoreItem xmlns:ds="http://schemas.openxmlformats.org/officeDocument/2006/customXml" ds:itemID="{F3E3E2F7-59E7-4722-B872-D023DC9D1CC1}">
-  <ds:schemaRefs>
-    <ds:schemaRef ds:uri="http://schemas.microsoft.com/sharepoint/v3/contenttype/forms"/>
-  </ds:schemaRefs>
-</ds:datastoreItem>
-</file>
-
-<file path=customXml/itemProps3.xml><?xml version="1.0" encoding="utf-8"?>
-<ds:datastoreItem xmlns:ds="http://schemas.openxmlformats.org/officeDocument/2006/customXml" ds:itemID="{38174882-579A-45DC-A704-C035A9357F73}">
-  <ds:schemaRefs>
-    <ds:schemaRef ds:uri="http://schemas.microsoft.com/office/2006/metadata/properties"/>
-    <ds:schemaRef ds:uri="http://schemas.microsoft.com/office/infopath/2007/PartnerControls"/>
-  </ds:schemaRefs>
-</ds:datastoreItem>
 </file>
</xml_diff>

<commit_message>
Add: PPT Fase 1
</commit_message>
<xml_diff>
--- a/Fase 1/Evidencias Grupales/1.5_GuiaEstudiante_Fase 1_Definicion Proyecto APT (Español).docx
+++ b/Fase 1/Evidencias Grupales/1.5_GuiaEstudiante_Fase 1_Definicion Proyecto APT (Español).docx
@@ -853,6 +853,7 @@
                 <w:b/>
               </w:rPr>
             </w:pPr>
+            <w:proofErr w:type="spellStart"/>
             <w:r>
               <w:rPr>
                 <w:rFonts w:ascii="Calibri" w:hAnsi="Calibri" w:cs="Arial"/>
@@ -864,6 +865,7 @@
               </w:rPr>
               <w:t>MechaGestionexAPP</w:t>
             </w:r>
+            <w:proofErr w:type="spellEnd"/>
           </w:p>
         </w:tc>
       </w:tr>
@@ -1537,7 +1539,31 @@
                 <w:szCs w:val="20"/>
                 <w:lang w:eastAsia="es-CL"/>
               </w:rPr>
-              <w:t>Mis intereses profesionales están ligados al desarrollo de soluciones tecnológicas que resuelvan problemas reales en organizaciones y comunidades. Este proyecto refleja esos intereses, ya que busca implementar un sistema web que transforme la manera en que trabajan los talleres mecánicos. Desarrollar este Proyecto APT contribuirá a mi crecimiento profesional al fortalecer mis habilidades en ASP.NET, C#, Razor y Bootstrap 5, tecnologías que ya utilizo en mi experiencia laboral.</w:t>
+              <w:t xml:space="preserve">Mis intereses profesionales están ligados al desarrollo de soluciones tecnológicas que resuelvan problemas reales en organizaciones y comunidades. Este proyecto refleja esos intereses, ya que busca implementar un sistema web que transforme la manera en que trabajan los talleres mecánicos. Desarrollar este Proyecto APT contribuirá a mi crecimiento profesional al fortalecer mis habilidades en ASP.NET, C#, </w:t>
+            </w:r>
+            <w:proofErr w:type="spellStart"/>
+            <w:r>
+              <w:rPr>
+                <w:rFonts w:ascii="Calibri" w:hAnsi="Calibri" w:cs="Arial"/>
+                <w:i/>
+                <w:color w:val="548DD4"/>
+                <w:sz w:val="20"/>
+                <w:szCs w:val="20"/>
+                <w:lang w:eastAsia="es-CL"/>
+              </w:rPr>
+              <w:t>Razor</w:t>
+            </w:r>
+            <w:proofErr w:type="spellEnd"/>
+            <w:r>
+              <w:rPr>
+                <w:rFonts w:ascii="Calibri" w:hAnsi="Calibri" w:cs="Arial"/>
+                <w:i/>
+                <w:color w:val="548DD4"/>
+                <w:sz w:val="20"/>
+                <w:szCs w:val="20"/>
+                <w:lang w:eastAsia="es-CL"/>
+              </w:rPr>
+              <w:t xml:space="preserve"> y Bootstrap 5, tecnologías que ya utilizo en mi experiencia laboral.</w:t>
             </w:r>
           </w:p>
         </w:tc>
@@ -2370,7 +2396,31 @@
                 <w:lang w:eastAsia="es-CL"/>
               </w:rPr>
               <w:tab/>
-              <w:t>Duración de sprints: 2 semanas.</w:t>
+              <w:t xml:space="preserve">Duración de </w:t>
+            </w:r>
+            <w:proofErr w:type="spellStart"/>
+            <w:r>
+              <w:rPr>
+                <w:rFonts w:ascii="Calibri" w:hAnsi="Calibri" w:cs="Arial"/>
+                <w:i/>
+                <w:color w:val="548DD4"/>
+                <w:sz w:val="20"/>
+                <w:szCs w:val="20"/>
+                <w:lang w:eastAsia="es-CL"/>
+              </w:rPr>
+              <w:t>sprints</w:t>
+            </w:r>
+            <w:proofErr w:type="spellEnd"/>
+            <w:r>
+              <w:rPr>
+                <w:rFonts w:ascii="Calibri" w:hAnsi="Calibri" w:cs="Arial"/>
+                <w:i/>
+                <w:color w:val="548DD4"/>
+                <w:sz w:val="20"/>
+                <w:szCs w:val="20"/>
+                <w:lang w:eastAsia="es-CL"/>
+              </w:rPr>
+              <w:t>: 2 semanas.</w:t>
             </w:r>
           </w:p>
           <w:p>
@@ -2442,7 +2492,55 @@
                 <w:lang w:eastAsia="es-CL"/>
               </w:rPr>
               <w:tab/>
-              <w:t>Reuniones: Dailys internas, planning al inicio de cada sprint y retrospectiva al final.</w:t>
+              <w:t xml:space="preserve">Reuniones: </w:t>
+            </w:r>
+            <w:proofErr w:type="spellStart"/>
+            <w:r>
+              <w:rPr>
+                <w:rFonts w:ascii="Calibri" w:hAnsi="Calibri" w:cs="Arial"/>
+                <w:i/>
+                <w:color w:val="548DD4"/>
+                <w:sz w:val="20"/>
+                <w:szCs w:val="20"/>
+                <w:lang w:eastAsia="es-CL"/>
+              </w:rPr>
+              <w:t>Dailys</w:t>
+            </w:r>
+            <w:proofErr w:type="spellEnd"/>
+            <w:r>
+              <w:rPr>
+                <w:rFonts w:ascii="Calibri" w:hAnsi="Calibri" w:cs="Arial"/>
+                <w:i/>
+                <w:color w:val="548DD4"/>
+                <w:sz w:val="20"/>
+                <w:szCs w:val="20"/>
+                <w:lang w:eastAsia="es-CL"/>
+              </w:rPr>
+              <w:t xml:space="preserve"> internas, </w:t>
+            </w:r>
+            <w:proofErr w:type="spellStart"/>
+            <w:r>
+              <w:rPr>
+                <w:rFonts w:ascii="Calibri" w:hAnsi="Calibri" w:cs="Arial"/>
+                <w:i/>
+                <w:color w:val="548DD4"/>
+                <w:sz w:val="20"/>
+                <w:szCs w:val="20"/>
+                <w:lang w:eastAsia="es-CL"/>
+              </w:rPr>
+              <w:t>planning</w:t>
+            </w:r>
+            <w:proofErr w:type="spellEnd"/>
+            <w:r>
+              <w:rPr>
+                <w:rFonts w:ascii="Calibri" w:hAnsi="Calibri" w:cs="Arial"/>
+                <w:i/>
+                <w:color w:val="548DD4"/>
+                <w:sz w:val="20"/>
+                <w:szCs w:val="20"/>
+                <w:lang w:eastAsia="es-CL"/>
+              </w:rPr>
+              <w:t xml:space="preserve"> al inicio de cada sprint y retrospectiva al final.</w:t>
             </w:r>
           </w:p>
           <w:p>
@@ -3268,6 +3366,7 @@
               </w:rPr>
               <w:t xml:space="preserve">Creación de la base de datos en Azure SQL </w:t>
             </w:r>
+            <w:proofErr w:type="spellStart"/>
             <w:r>
               <w:rPr>
                 <w:rFonts w:ascii="Calibri" w:hAnsi="Calibri"/>
@@ -3280,6 +3379,7 @@
               </w:rPr>
               <w:t>Database</w:t>
             </w:r>
+            <w:proofErr w:type="spellEnd"/>
             <w:r>
               <w:rPr>
                 <w:rFonts w:ascii="Calibri" w:hAnsi="Calibri"/>
@@ -3423,8 +3523,22 @@
                 <w:sz w:val="18"/>
                 <w:szCs w:val="18"/>
               </w:rPr>
-              <w:t>Desarrollo y publicación de la aplicación web en Azure App Service</w:t>
-            </w:r>
+              <w:t xml:space="preserve">Desarrollo y publicación de la aplicación web en Azure App </w:t>
+            </w:r>
+            <w:proofErr w:type="spellStart"/>
+            <w:r>
+              <w:rPr>
+                <w:rFonts w:ascii="Calibri" w:hAnsi="Calibri"/>
+                <w:bCs/>
+                <w:i/>
+                <w:iCs/>
+                <w:color w:val="2E74B5" w:themeColor="accent5" w:themeShade="BF"/>
+                <w:sz w:val="18"/>
+                <w:szCs w:val="18"/>
+              </w:rPr>
+              <w:t>Service</w:t>
+            </w:r>
+            <w:proofErr w:type="spellEnd"/>
           </w:p>
         </w:tc>
         <w:tc>
@@ -3702,7 +3816,23 @@
                 <w:rFonts w:ascii="Calibri" w:hAnsi="Calibri"/>
                 <w:color w:val="1F3864" w:themeColor="accent1" w:themeShade="80"/>
               </w:rPr>
-              <w:t>efine la planificación de tu Proyecto APT de acuerdo a lo requerido</w:t>
+              <w:t xml:space="preserve">efine la planificación de tu Proyecto APT </w:t>
+            </w:r>
+            <w:proofErr w:type="gramStart"/>
+            <w:r>
+              <w:rPr>
+                <w:rFonts w:ascii="Calibri" w:hAnsi="Calibri"/>
+                <w:color w:val="1F3864" w:themeColor="accent1" w:themeShade="80"/>
+              </w:rPr>
+              <w:t>de acuerdo a</w:t>
+            </w:r>
+            <w:proofErr w:type="gramEnd"/>
+            <w:r>
+              <w:rPr>
+                <w:rFonts w:ascii="Calibri" w:hAnsi="Calibri"/>
+                <w:color w:val="1F3864" w:themeColor="accent1" w:themeShade="80"/>
+              </w:rPr>
+              <w:t xml:space="preserve"> lo requerido</w:t>
             </w:r>
             <w:r>
               <w:rPr>
@@ -5199,7 +5329,31 @@
                 <w:szCs w:val="20"/>
                 <w:lang w:eastAsia="es-CL"/>
               </w:rPr>
-              <w:t>Azure SQL Database, cuenta de Azure.</w:t>
+              <w:t xml:space="preserve">Azure SQL </w:t>
+            </w:r>
+            <w:proofErr w:type="spellStart"/>
+            <w:r>
+              <w:rPr>
+                <w:rFonts w:ascii="Calibri" w:hAnsi="Calibri" w:cs="Arial"/>
+                <w:i/>
+                <w:color w:val="548DD4"/>
+                <w:sz w:val="18"/>
+                <w:szCs w:val="20"/>
+                <w:lang w:eastAsia="es-CL"/>
+              </w:rPr>
+              <w:t>Database</w:t>
+            </w:r>
+            <w:proofErr w:type="spellEnd"/>
+            <w:r>
+              <w:rPr>
+                <w:rFonts w:ascii="Calibri" w:hAnsi="Calibri" w:cs="Arial"/>
+                <w:i/>
+                <w:color w:val="548DD4"/>
+                <w:sz w:val="18"/>
+                <w:szCs w:val="20"/>
+                <w:lang w:eastAsia="es-CL"/>
+              </w:rPr>
+              <w:t>, cuenta de Azure.</w:t>
             </w:r>
           </w:p>
         </w:tc>
@@ -5619,7 +5773,31 @@
                 <w:szCs w:val="20"/>
                 <w:lang w:eastAsia="es-CL"/>
               </w:rPr>
-              <w:t>Casos de prueba, usuarios de prueba, Azure App Service.</w:t>
+              <w:t xml:space="preserve">Casos de prueba, usuarios de prueba, Azure App </w:t>
+            </w:r>
+            <w:proofErr w:type="spellStart"/>
+            <w:r>
+              <w:rPr>
+                <w:rFonts w:ascii="Calibri" w:hAnsi="Calibri" w:cs="Arial"/>
+                <w:i/>
+                <w:color w:val="548DD4"/>
+                <w:sz w:val="18"/>
+                <w:szCs w:val="20"/>
+                <w:lang w:eastAsia="es-CL"/>
+              </w:rPr>
+              <w:t>Service</w:t>
+            </w:r>
+            <w:proofErr w:type="spellEnd"/>
+            <w:r>
+              <w:rPr>
+                <w:rFonts w:ascii="Calibri" w:hAnsi="Calibri" w:cs="Arial"/>
+                <w:i/>
+                <w:color w:val="548DD4"/>
+                <w:sz w:val="18"/>
+                <w:szCs w:val="20"/>
+                <w:lang w:eastAsia="es-CL"/>
+              </w:rPr>
+              <w:t>.</w:t>
             </w:r>
           </w:p>
         </w:tc>
@@ -5823,7 +6001,31 @@
                 <w:szCs w:val="20"/>
                 <w:lang w:eastAsia="es-CL"/>
               </w:rPr>
-              <w:t>Word/Google Docs, evidencias del proyecto.</w:t>
+              <w:t xml:space="preserve">Word/Google </w:t>
+            </w:r>
+            <w:proofErr w:type="spellStart"/>
+            <w:r>
+              <w:rPr>
+                <w:rFonts w:ascii="Calibri" w:hAnsi="Calibri" w:cs="Arial"/>
+                <w:i/>
+                <w:color w:val="548DD4"/>
+                <w:sz w:val="18"/>
+                <w:szCs w:val="20"/>
+                <w:lang w:eastAsia="es-CL"/>
+              </w:rPr>
+              <w:t>Docs</w:t>
+            </w:r>
+            <w:proofErr w:type="spellEnd"/>
+            <w:r>
+              <w:rPr>
+                <w:rFonts w:ascii="Calibri" w:hAnsi="Calibri" w:cs="Arial"/>
+                <w:i/>
+                <w:color w:val="548DD4"/>
+                <w:sz w:val="18"/>
+                <w:szCs w:val="20"/>
+                <w:lang w:eastAsia="es-CL"/>
+              </w:rPr>
+              <w:t>, evidencias del proyecto.</w:t>
             </w:r>
           </w:p>
         </w:tc>
@@ -7898,21 +8100,6 @@
 </file>
 
 <file path=customXml/item1.xml><?xml version="1.0" encoding="utf-8"?>
-<p:properties xmlns:p="http://schemas.microsoft.com/office/2006/metadata/properties" xmlns:xsi="http://www.w3.org/2001/XMLSchema-instance" xmlns:pc="http://schemas.microsoft.com/office/infopath/2007/PartnerControls">
-  <documentManagement/>
-</p:properties>
-</file>
-
-<file path=customXml/item2.xml><?xml version="1.0" encoding="utf-8"?>
-<?mso-contentType ?>
-<FormTemplates xmlns="http://schemas.microsoft.com/sharepoint/v3/contenttype/forms">
-  <Display>DocumentLibraryForm</Display>
-  <Edit>DocumentLibraryForm</Edit>
-  <New>DocumentLibraryForm</New>
-</FormTemplates>
-</file>
-
-<file path=customXml/item3.xml><?xml version="1.0" encoding="utf-8"?>
 <ct:contentTypeSchema xmlns:ct="http://schemas.microsoft.com/office/2006/metadata/contentType" xmlns:ma="http://schemas.microsoft.com/office/2006/metadata/properties/metaAttributes" ct:_="" ma:_="" ma:contentTypeName="Documento" ma:contentTypeID="0x010100E96778489EE7714D8BD12CC105EB918B" ma:contentTypeVersion="2" ma:contentTypeDescription="Crear nuevo documento." ma:contentTypeScope="" ma:versionID="416c5c7ae9b5d54d83875cd3c65194e3">
   <xsd:schema xmlns:xsd="http://www.w3.org/2001/XMLSchema" xmlns:xs="http://www.w3.org/2001/XMLSchema" xmlns:p="http://schemas.microsoft.com/office/2006/metadata/properties" xmlns:ns2="126e8a1c-9ea9-435a-ac89-d06c80d62e30" targetNamespace="http://schemas.microsoft.com/office/2006/metadata/properties" ma:root="true" ma:fieldsID="70a237c842677bd850644f8595079f5e" ns2:_="">
     <xsd:import namespace="126e8a1c-9ea9-435a-ac89-d06c80d62e30"/>
@@ -8044,24 +8231,22 @@
 </ct:contentTypeSchema>
 </file>
 
-<file path=customXml/itemProps1.xml><?xml version="1.0" encoding="utf-8"?>
-<ds:datastoreItem xmlns:ds="http://schemas.openxmlformats.org/officeDocument/2006/customXml" ds:itemID="{38174882-579A-45DC-A704-C035A9357F73}">
-  <ds:schemaRefs>
-    <ds:schemaRef ds:uri="http://schemas.microsoft.com/office/2006/metadata/properties"/>
-    <ds:schemaRef ds:uri="http://schemas.microsoft.com/office/infopath/2007/PartnerControls"/>
-  </ds:schemaRefs>
-</ds:datastoreItem>
+<file path=customXml/item2.xml><?xml version="1.0" encoding="utf-8"?>
+<?mso-contentType ?>
+<FormTemplates xmlns="http://schemas.microsoft.com/sharepoint/v3/contenttype/forms">
+  <Display>DocumentLibraryForm</Display>
+  <Edit>DocumentLibraryForm</Edit>
+  <New>DocumentLibraryForm</New>
+</FormTemplates>
 </file>
 
-<file path=customXml/itemProps2.xml><?xml version="1.0" encoding="utf-8"?>
-<ds:datastoreItem xmlns:ds="http://schemas.openxmlformats.org/officeDocument/2006/customXml" ds:itemID="{F3E3E2F7-59E7-4722-B872-D023DC9D1CC1}">
-  <ds:schemaRefs>
-    <ds:schemaRef ds:uri="http://schemas.microsoft.com/sharepoint/v3/contenttype/forms"/>
-  </ds:schemaRefs>
-</ds:datastoreItem>
+<file path=customXml/item3.xml><?xml version="1.0" encoding="utf-8"?>
+<p:properties xmlns:p="http://schemas.microsoft.com/office/2006/metadata/properties" xmlns:xsi="http://www.w3.org/2001/XMLSchema-instance" xmlns:pc="http://schemas.microsoft.com/office/infopath/2007/PartnerControls">
+  <documentManagement/>
+</p:properties>
 </file>
 
-<file path=customXml/itemProps3.xml><?xml version="1.0" encoding="utf-8"?>
+<file path=customXml/itemProps1.xml><?xml version="1.0" encoding="utf-8"?>
 <ds:datastoreItem xmlns:ds="http://schemas.openxmlformats.org/officeDocument/2006/customXml" ds:itemID="{7C9B9CFF-B258-43B4-948A-968A031773F5}">
   <ds:schemaRefs>
     <ds:schemaRef ds:uri="http://schemas.microsoft.com/office/2006/metadata/contentType"/>
@@ -8077,4 +8262,21 @@
     <ds:schemaRef ds:uri="http://schemas.microsoft.com/internal/obd"/>
   </ds:schemaRefs>
 </ds:datastoreItem>
+</file>
+
+<file path=customXml/itemProps2.xml><?xml version="1.0" encoding="utf-8"?>
+<ds:datastoreItem xmlns:ds="http://schemas.openxmlformats.org/officeDocument/2006/customXml" ds:itemID="{F3E3E2F7-59E7-4722-B872-D023DC9D1CC1}">
+  <ds:schemaRefs>
+    <ds:schemaRef ds:uri="http://schemas.microsoft.com/sharepoint/v3/contenttype/forms"/>
+  </ds:schemaRefs>
+</ds:datastoreItem>
+</file>
+
+<file path=customXml/itemProps3.xml><?xml version="1.0" encoding="utf-8"?>
+<ds:datastoreItem xmlns:ds="http://schemas.openxmlformats.org/officeDocument/2006/customXml" ds:itemID="{38174882-579A-45DC-A704-C035A9357F73}">
+  <ds:schemaRefs>
+    <ds:schemaRef ds:uri="http://schemas.microsoft.com/office/2006/metadata/properties"/>
+    <ds:schemaRef ds:uri="http://schemas.microsoft.com/office/infopath/2007/PartnerControls"/>
+  </ds:schemaRefs>
+</ds:datastoreItem>
 </file>
</xml_diff>